<commit_message>
adding unusing folder and unsing.txt file
</commit_message>
<xml_diff>
--- a/Godel Tech - тест 05.02.docx
+++ b/Godel Tech - тест 05.02.docx
@@ -58,7 +58,6 @@
         <w:t xml:space="preserve">, </w:t>
       </w:r>
       <w:proofErr w:type="spellStart"/>
-      <w:proofErr w:type="gramStart"/>
       <w:r>
         <w:rPr>
           <w:b/>
@@ -70,7 +69,6 @@
       <w:r>
         <w:t>(</w:t>
       </w:r>
-      <w:proofErr w:type="gramEnd"/>
       <w:r>
         <w:t>ссылки на части страницы или другие страницы сайта</w:t>
       </w:r>
@@ -189,7 +187,6 @@
       <w:r>
         <w:t xml:space="preserve">, </w:t>
       </w:r>
-      <w:proofErr w:type="gramStart"/>
       <w:r>
         <w:rPr>
           <w:b/>
@@ -198,11 +195,7 @@
         <w:t>aside</w:t>
       </w:r>
       <w:r>
-        <w:t>(</w:t>
-      </w:r>
-      <w:proofErr w:type="gramEnd"/>
-      <w:r>
-        <w:t>косвенно связанная с информацией на странице часть)</w:t>
+        <w:t>(косвенно связанная с информацией на странице часть)</w:t>
       </w:r>
       <w:r>
         <w:t xml:space="preserve">, </w:t>
@@ -257,25 +250,467 @@
           <w:color w:val="000000" w:themeColor="text1"/>
           <w:lang w:val="en-US"/>
         </w:rPr>
-        <w:t>&lt;</w:t>
-      </w:r>
-      <w:proofErr w:type="gramStart"/>
-      <w:r>
+        <w:t xml:space="preserve">&lt;meta name="viewport" content="width=device-width, initial-scale=1"&gt; </w:t>
+      </w:r>
+    </w:p>
+    <w:p>
+      <w:pPr>
+        <w:ind w:left="708"/>
+        <w:rPr>
+          <w:color w:val="000000" w:themeColor="text1"/>
+        </w:rPr>
+      </w:pPr>
+      <w:r>
+        <w:rPr>
+          <w:color w:val="000000" w:themeColor="text1"/>
+          <w:lang w:val="en-US"/>
+        </w:rPr>
+        <w:t>Content</w:t>
+      </w:r>
+      <w:r>
+        <w:rPr>
+          <w:color w:val="000000" w:themeColor="text1"/>
+        </w:rPr>
+        <w:t xml:space="preserve"> – </w:t>
+      </w:r>
+      <w:r>
+        <w:rPr>
+          <w:color w:val="000000" w:themeColor="text1"/>
+        </w:rPr>
+        <w:t>показывает, что ширина сайта будет равна ширине девайса (это не вычитание)</w:t>
+      </w:r>
+    </w:p>
+    <w:p>
+      <w:pPr>
+        <w:ind w:left="708"/>
+        <w:rPr>
+          <w:color w:val="000000" w:themeColor="text1"/>
+        </w:rPr>
+      </w:pPr>
+      <w:r>
+        <w:rPr>
+          <w:color w:val="000000" w:themeColor="text1"/>
+          <w:lang w:val="en-US"/>
+        </w:rPr>
+        <w:t>Initial</w:t>
+      </w:r>
+      <w:r>
+        <w:rPr>
+          <w:color w:val="000000" w:themeColor="text1"/>
+        </w:rPr>
+        <w:t>-</w:t>
+      </w:r>
+      <w:r>
+        <w:rPr>
+          <w:color w:val="000000" w:themeColor="text1"/>
+          <w:lang w:val="en-US"/>
+        </w:rPr>
+        <w:t>scale</w:t>
+      </w:r>
+      <w:r>
+        <w:rPr>
+          <w:color w:val="000000" w:themeColor="text1"/>
+        </w:rPr>
+        <w:t xml:space="preserve"> – </w:t>
+      </w:r>
+      <w:r>
+        <w:rPr>
+          <w:color w:val="000000" w:themeColor="text1"/>
+        </w:rPr>
+        <w:t>масштаб</w:t>
+      </w:r>
+      <w:r>
+        <w:rPr>
+          <w:color w:val="000000" w:themeColor="text1"/>
+        </w:rPr>
+        <w:t xml:space="preserve"> 1 </w:t>
+      </w:r>
+      <w:r>
+        <w:rPr>
+          <w:color w:val="000000" w:themeColor="text1"/>
+        </w:rPr>
+        <w:t>к</w:t>
+      </w:r>
+      <w:r>
+        <w:rPr>
+          <w:color w:val="000000" w:themeColor="text1"/>
+        </w:rPr>
+        <w:t xml:space="preserve"> 1 </w:t>
+      </w:r>
+      <w:r>
+        <w:rPr>
+          <w:color w:val="000000" w:themeColor="text1"/>
+        </w:rPr>
+        <w:t>будет</w:t>
+      </w:r>
+      <w:r>
+        <w:rPr>
+          <w:color w:val="000000" w:themeColor="text1"/>
+        </w:rPr>
+        <w:t xml:space="preserve">, </w:t>
+      </w:r>
+      <w:r>
+        <w:rPr>
+          <w:color w:val="000000" w:themeColor="text1"/>
+        </w:rPr>
+        <w:t xml:space="preserve">без зума. </w:t>
+      </w:r>
+    </w:p>
+    <w:p>
+      <w:pPr>
+        <w:ind w:left="708"/>
+      </w:pPr>
+      <w:r>
+        <w:t>Медиа</w:t>
+      </w:r>
+      <w:r>
+        <w:rPr>
+          <w:lang w:val="en-US"/>
+        </w:rPr>
+        <w:t>-</w:t>
+      </w:r>
+      <w:r>
+        <w:t>запросы</w:t>
+      </w:r>
+    </w:p>
+    <w:p>
+      <w:pPr>
+        <w:ind w:left="708"/>
+        <w:rPr>
+          <w:lang w:val="en-US"/>
+        </w:rPr>
+      </w:pPr>
+      <w:proofErr w:type="spellStart"/>
+      <w:r>
+        <w:t>Флексбоксы</w:t>
+      </w:r>
+      <w:proofErr w:type="spellEnd"/>
+      <w:r>
+        <w:t xml:space="preserve"> и </w:t>
+      </w:r>
+      <w:proofErr w:type="spellStart"/>
+      <w:r>
+        <w:t>гриды</w:t>
+      </w:r>
+      <w:proofErr w:type="spellEnd"/>
+    </w:p>
+    <w:p>
+      <w:pPr>
+        <w:rPr>
+          <w:lang w:val="en-US"/>
+        </w:rPr>
+      </w:pPr>
+      <w:r>
+        <w:rPr>
+          <w:lang w:val="en-US"/>
+        </w:rPr>
+        <w:t>• HTML Types of elements positioning: normal, fixed, absolute, relative</w:t>
+      </w:r>
+      <w:r>
+        <w:rPr>
+          <w:lang w:val="en-US"/>
+        </w:rPr>
+        <w:t>, sticky</w:t>
+      </w:r>
+    </w:p>
+    <w:p>
+      <w:pPr>
+        <w:rPr>
+          <w:color w:val="000000" w:themeColor="text1"/>
+          <w:lang w:val="en-US"/>
+        </w:rPr>
+      </w:pPr>
+      <w:r>
+        <w:rPr>
+          <w:color w:val="000000" w:themeColor="text1"/>
+          <w:lang w:val="en-US"/>
+        </w:rPr>
+        <w:t>• CSS syntax and common attributes</w:t>
+      </w:r>
+    </w:p>
+    <w:p>
+      <w:pPr>
+        <w:rPr>
+          <w:color w:val="000000" w:themeColor="text1"/>
+          <w:lang w:val="en-US"/>
+        </w:rPr>
+      </w:pPr>
+      <w:r>
+        <w:rPr>
+          <w:color w:val="000000" w:themeColor="text1"/>
+          <w:lang w:val="en-US"/>
+        </w:rPr>
+        <w:t>• HTML/CSS layout techniques: flexbox vs grid and differences between them</w:t>
+      </w:r>
+    </w:p>
+    <w:p>
+      <w:pPr>
+        <w:ind w:left="708"/>
+        <w:rPr>
+          <w:color w:val="000000" w:themeColor="text1"/>
+        </w:rPr>
+      </w:pPr>
+      <w:r>
+        <w:rPr>
+          <w:color w:val="000000" w:themeColor="text1"/>
+        </w:rPr>
+        <w:t>Макеты Веб-дизайна.</w:t>
+      </w:r>
+      <w:r>
+        <w:rPr>
+          <w:color w:val="000000" w:themeColor="text1"/>
+        </w:rPr>
+        <w:t xml:space="preserve"> </w:t>
+      </w:r>
+      <w:proofErr w:type="spellStart"/>
+      <w:r>
+        <w:rPr>
+          <w:color w:val="000000" w:themeColor="text1"/>
+        </w:rPr>
+        <w:t>Флексбокс</w:t>
+      </w:r>
+      <w:proofErr w:type="spellEnd"/>
+      <w:r>
+        <w:rPr>
+          <w:color w:val="000000" w:themeColor="text1"/>
+        </w:rPr>
+        <w:t xml:space="preserve"> придуман для одномерных макетов, а </w:t>
+      </w:r>
+      <w:proofErr w:type="spellStart"/>
+      <w:r>
+        <w:rPr>
+          <w:color w:val="000000" w:themeColor="text1"/>
+        </w:rPr>
+        <w:t>Грид</w:t>
+      </w:r>
+      <w:proofErr w:type="spellEnd"/>
+      <w:r>
+        <w:rPr>
+          <w:color w:val="000000" w:themeColor="text1"/>
+        </w:rPr>
+        <w:t xml:space="preserve"> – для двухмерных макетов. </w:t>
+      </w:r>
+      <w:proofErr w:type="spellStart"/>
+      <w:r>
+        <w:rPr>
+          <w:color w:val="000000" w:themeColor="text1"/>
+        </w:rPr>
+        <w:t>Флексбокс</w:t>
+      </w:r>
+      <w:proofErr w:type="spellEnd"/>
+      <w:r>
+        <w:rPr>
+          <w:color w:val="000000" w:themeColor="text1"/>
+        </w:rPr>
+        <w:t xml:space="preserve"> делает акцент на содержимом, а </w:t>
+      </w:r>
+      <w:proofErr w:type="spellStart"/>
+      <w:r>
+        <w:rPr>
+          <w:color w:val="000000" w:themeColor="text1"/>
+        </w:rPr>
+        <w:t>грид</w:t>
+      </w:r>
+      <w:proofErr w:type="spellEnd"/>
+      <w:r>
+        <w:rPr>
+          <w:color w:val="000000" w:themeColor="text1"/>
+        </w:rPr>
+        <w:t xml:space="preserve"> – на макете. </w:t>
+      </w:r>
+    </w:p>
+    <w:p>
+      <w:pPr>
+        <w:ind w:left="708"/>
+        <w:rPr>
+          <w:color w:val="000000" w:themeColor="text1"/>
+        </w:rPr>
+      </w:pPr>
+      <w:r>
+        <w:rPr>
+          <w:color w:val="000000" w:themeColor="text1"/>
+        </w:rPr>
+        <w:t xml:space="preserve">Одномерный – может управлять элементами только по горизонтали или только по вертикали. Двухмерный – по вертикали и горизонтали сразу. </w:t>
+      </w:r>
+    </w:p>
+    <w:p>
+      <w:pPr>
+        <w:ind w:left="708"/>
+        <w:rPr>
+          <w:color w:val="000000" w:themeColor="text1"/>
+        </w:rPr>
+      </w:pPr>
+      <w:proofErr w:type="spellStart"/>
+      <w:r>
+        <w:rPr>
+          <w:color w:val="000000" w:themeColor="text1"/>
+        </w:rPr>
+        <w:t>Грид</w:t>
+      </w:r>
+      <w:proofErr w:type="spellEnd"/>
+      <w:r>
+        <w:rPr>
+          <w:color w:val="000000" w:themeColor="text1"/>
+        </w:rPr>
+        <w:t xml:space="preserve"> выравнивает элементы в строках и колонках. </w:t>
+      </w:r>
+    </w:p>
+    <w:p>
+      <w:pPr>
+        <w:ind w:left="708"/>
+        <w:rPr>
+          <w:color w:val="000000" w:themeColor="text1"/>
+        </w:rPr>
+      </w:pPr>
+      <w:proofErr w:type="spellStart"/>
+      <w:r>
+        <w:rPr>
+          <w:color w:val="000000" w:themeColor="text1"/>
+        </w:rPr>
+        <w:t>Флексбокс</w:t>
+      </w:r>
+      <w:proofErr w:type="spellEnd"/>
+      <w:r>
+        <w:rPr>
+          <w:color w:val="000000" w:themeColor="text1"/>
+        </w:rPr>
+        <w:t xml:space="preserve"> </w:t>
+      </w:r>
+    </w:p>
+    <w:p>
+      <w:pPr>
+        <w:rPr>
+          <w:color w:val="000000" w:themeColor="text1"/>
+          <w:lang w:val="en-US"/>
+        </w:rPr>
+      </w:pPr>
+      <w:r>
+        <w:rPr>
+          <w:color w:val="000000" w:themeColor="text1"/>
+          <w:lang w:val="en-US"/>
+        </w:rPr>
+        <w:t xml:space="preserve">• </w:t>
+      </w:r>
+      <w:r>
+        <w:rPr>
+          <w:color w:val="000000" w:themeColor="text1"/>
+          <w:lang w:val="en-US"/>
+        </w:rPr>
+        <w:t>CSS</w:t>
+      </w:r>
+      <w:r>
+        <w:rPr>
+          <w:color w:val="000000" w:themeColor="text1"/>
+          <w:lang w:val="en-US"/>
+        </w:rPr>
+        <w:t xml:space="preserve"> </w:t>
+      </w:r>
+      <w:r>
+        <w:rPr>
+          <w:color w:val="000000" w:themeColor="text1"/>
+          <w:lang w:val="en-US"/>
+        </w:rPr>
+        <w:t>points</w:t>
+      </w:r>
+      <w:r>
+        <w:rPr>
+          <w:color w:val="000000" w:themeColor="text1"/>
+          <w:lang w:val="en-US"/>
+        </w:rPr>
+        <w:t xml:space="preserve">: </w:t>
+      </w:r>
+      <w:r>
+        <w:rPr>
+          <w:color w:val="000000" w:themeColor="text1"/>
+          <w:lang w:val="en-US"/>
+        </w:rPr>
+        <w:t>REM</w:t>
+      </w:r>
+      <w:r>
+        <w:rPr>
+          <w:color w:val="000000" w:themeColor="text1"/>
+          <w:lang w:val="en-US"/>
+        </w:rPr>
+        <w:t xml:space="preserve">, </w:t>
+      </w:r>
+      <w:r>
+        <w:rPr>
+          <w:color w:val="000000" w:themeColor="text1"/>
+          <w:lang w:val="en-US"/>
+        </w:rPr>
+        <w:t>EM</w:t>
+      </w:r>
+      <w:r>
+        <w:rPr>
+          <w:color w:val="000000" w:themeColor="text1"/>
+          <w:lang w:val="en-US"/>
+        </w:rPr>
+        <w:t xml:space="preserve">, </w:t>
+      </w:r>
+      <w:r>
+        <w:rPr>
+          <w:color w:val="000000" w:themeColor="text1"/>
+          <w:lang w:val="en-US"/>
+        </w:rPr>
+        <w:t>PX</w:t>
+      </w:r>
+      <w:r>
+        <w:rPr>
+          <w:color w:val="000000" w:themeColor="text1"/>
+          <w:lang w:val="en-US"/>
+        </w:rPr>
+        <w:t xml:space="preserve">, </w:t>
+      </w:r>
+      <w:r>
+        <w:rPr>
+          <w:color w:val="000000" w:themeColor="text1"/>
+          <w:lang w:val="en-US"/>
+        </w:rPr>
+        <w:t>PT</w:t>
+      </w:r>
+      <w:r>
+        <w:rPr>
+          <w:color w:val="000000" w:themeColor="text1"/>
+          <w:lang w:val="en-US"/>
+        </w:rPr>
+        <w:t xml:space="preserve">, </w:t>
+      </w:r>
+      <w:r>
+        <w:rPr>
+          <w:color w:val="000000" w:themeColor="text1"/>
+          <w:lang w:val="en-US"/>
+        </w:rPr>
+        <w:t>CM</w:t>
+      </w:r>
+      <w:r>
+        <w:rPr>
+          <w:color w:val="000000" w:themeColor="text1"/>
+          <w:lang w:val="en-US"/>
+        </w:rPr>
+        <w:t xml:space="preserve">, </w:t>
+      </w:r>
+      <w:r>
+        <w:rPr>
+          <w:color w:val="000000" w:themeColor="text1"/>
+          <w:lang w:val="en-US"/>
+        </w:rPr>
+        <w:t>IN</w:t>
+      </w:r>
+    </w:p>
+    <w:p>
+      <w:pPr>
+        <w:ind w:left="708"/>
         <w:rPr>
           <w:b/>
           <w:color w:val="000000" w:themeColor="text1"/>
-          <w:lang w:val="en-US"/>
-        </w:rPr>
-        <w:t>meta</w:t>
-      </w:r>
-      <w:proofErr w:type="gramEnd"/>
+        </w:rPr>
+      </w:pPr>
       <w:r>
         <w:rPr>
           <w:b/>
           <w:color w:val="000000" w:themeColor="text1"/>
-          <w:lang w:val="en-US"/>
-        </w:rPr>
-        <w:t xml:space="preserve"> name="viewport" content="width=device-width, initial-scale=1"&gt; </w:t>
+        </w:rPr>
+        <w:t>Абсолютные величины – такие размеры, как написано</w:t>
       </w:r>
     </w:p>
     <w:p>
@@ -283,18 +718,161 @@
         <w:ind w:left="708"/>
         <w:rPr>
           <w:color w:val="000000" w:themeColor="text1"/>
-        </w:rPr>
-      </w:pPr>
-      <w:r>
-        <w:rPr>
-          <w:color w:val="000000" w:themeColor="text1"/>
-          <w:lang w:val="en-US"/>
-        </w:rPr>
-        <w:t>Content</w:t>
-      </w:r>
-      <w:r>
-        <w:rPr>
-          <w:color w:val="000000" w:themeColor="text1"/>
+          <w:lang w:val="en-US"/>
+        </w:rPr>
+      </w:pPr>
+      <w:r>
+        <w:rPr>
+          <w:color w:val="000000" w:themeColor="text1"/>
+          <w:lang w:val="en-US"/>
+        </w:rPr>
+        <w:t>1cm – 38px</w:t>
+      </w:r>
+    </w:p>
+    <w:p>
+      <w:pPr>
+        <w:ind w:left="708"/>
+        <w:rPr>
+          <w:color w:val="000000" w:themeColor="text1"/>
+          <w:lang w:val="en-US"/>
+        </w:rPr>
+      </w:pPr>
+      <w:r>
+        <w:rPr>
+          <w:color w:val="000000" w:themeColor="text1"/>
+          <w:lang w:val="en-US"/>
+        </w:rPr>
+        <w:t>1mm – 3.8px</w:t>
+      </w:r>
+    </w:p>
+    <w:p>
+      <w:pPr>
+        <w:ind w:left="708"/>
+        <w:rPr>
+          <w:color w:val="000000" w:themeColor="text1"/>
+          <w:lang w:val="en-US"/>
+        </w:rPr>
+      </w:pPr>
+      <w:r>
+        <w:rPr>
+          <w:color w:val="000000" w:themeColor="text1"/>
+          <w:lang w:val="en-US"/>
+        </w:rPr>
+        <w:t xml:space="preserve">1pt – 4/3 </w:t>
+      </w:r>
+      <w:proofErr w:type="spellStart"/>
+      <w:r>
+        <w:rPr>
+          <w:color w:val="000000" w:themeColor="text1"/>
+          <w:lang w:val="en-US"/>
+        </w:rPr>
+        <w:t>px</w:t>
+      </w:r>
+      <w:proofErr w:type="spellEnd"/>
+    </w:p>
+    <w:p>
+      <w:pPr>
+        <w:ind w:left="708"/>
+        <w:rPr>
+          <w:color w:val="000000" w:themeColor="text1"/>
+        </w:rPr>
+      </w:pPr>
+      <w:r>
+        <w:rPr>
+          <w:color w:val="000000" w:themeColor="text1"/>
+        </w:rPr>
+        <w:t>1</w:t>
+      </w:r>
+      <w:proofErr w:type="spellStart"/>
+      <w:r>
+        <w:rPr>
+          <w:color w:val="000000" w:themeColor="text1"/>
+          <w:lang w:val="en-US"/>
+        </w:rPr>
+        <w:t>px</w:t>
+      </w:r>
+      <w:proofErr w:type="spellEnd"/>
+      <w:r>
+        <w:rPr>
+          <w:color w:val="000000" w:themeColor="text1"/>
+        </w:rPr>
+        <w:t xml:space="preserve"> – точное </w:t>
+      </w:r>
+      <w:r>
+        <w:rPr>
+          <w:color w:val="000000" w:themeColor="text1"/>
+        </w:rPr>
+        <w:t>и конкретное задание размеров</w:t>
+      </w:r>
+    </w:p>
+    <w:p>
+      <w:pPr>
+        <w:ind w:left="708"/>
+        <w:rPr>
+          <w:color w:val="000000" w:themeColor="text1"/>
+          <w:lang w:val="en-US"/>
+        </w:rPr>
+      </w:pPr>
+      <w:r>
+        <w:rPr>
+          <w:color w:val="000000" w:themeColor="text1"/>
+          <w:lang w:val="de-DE"/>
+        </w:rPr>
+        <w:t>1in – 96</w:t>
+      </w:r>
+      <w:proofErr w:type="spellStart"/>
+      <w:r>
+        <w:rPr>
+          <w:color w:val="000000" w:themeColor="text1"/>
+          <w:lang w:val="en-US"/>
+        </w:rPr>
+        <w:t>px</w:t>
+      </w:r>
+      <w:proofErr w:type="spellEnd"/>
+    </w:p>
+    <w:p>
+      <w:pPr>
+        <w:ind w:left="708"/>
+        <w:rPr>
+          <w:b/>
+          <w:color w:val="000000" w:themeColor="text1"/>
+          <w:lang w:val="en-US"/>
+        </w:rPr>
+      </w:pPr>
+      <w:r>
+        <w:rPr>
+          <w:b/>
+          <w:color w:val="000000" w:themeColor="text1"/>
+        </w:rPr>
+        <w:t>Относительные – зависят от чего-то</w:t>
+      </w:r>
+    </w:p>
+    <w:p>
+      <w:pPr>
+        <w:ind w:left="708"/>
+        <w:rPr>
+          <w:color w:val="000000" w:themeColor="text1"/>
+          <w:lang w:val="en-US"/>
+        </w:rPr>
+      </w:pPr>
+      <w:r>
+        <w:rPr>
+          <w:color w:val="000000" w:themeColor="text1"/>
+          <w:lang w:val="en-US"/>
+        </w:rPr>
+        <w:t>1</w:t>
+      </w:r>
+      <w:r>
+        <w:rPr>
+          <w:color w:val="000000" w:themeColor="text1"/>
+          <w:lang w:val="en-US"/>
+        </w:rPr>
+        <w:t>rem</w:t>
+      </w:r>
+      <w:r>
+        <w:rPr>
+          <w:color w:val="000000" w:themeColor="text1"/>
+          <w:lang w:val="en-US"/>
         </w:rPr>
         <w:t xml:space="preserve"> – </w:t>
       </w:r>
@@ -302,625 +880,6 @@
         <w:rPr>
           <w:color w:val="000000" w:themeColor="text1"/>
         </w:rPr>
-        <w:t>показывает, что ширина сайта будет равна ширине девайса (это не вычитание)</w:t>
-      </w:r>
-    </w:p>
-    <w:p>
-      <w:pPr>
-        <w:ind w:left="708"/>
-        <w:rPr>
-          <w:color w:val="000000" w:themeColor="text1"/>
-        </w:rPr>
-      </w:pPr>
-      <w:r>
-        <w:rPr>
-          <w:color w:val="000000" w:themeColor="text1"/>
-          <w:lang w:val="en-US"/>
-        </w:rPr>
-        <w:t>Initial</w:t>
-      </w:r>
-      <w:r>
-        <w:rPr>
-          <w:color w:val="000000" w:themeColor="text1"/>
-        </w:rPr>
-        <w:t>-</w:t>
-      </w:r>
-      <w:r>
-        <w:rPr>
-          <w:color w:val="000000" w:themeColor="text1"/>
-          <w:lang w:val="en-US"/>
-        </w:rPr>
-        <w:t>scale</w:t>
-      </w:r>
-      <w:r>
-        <w:rPr>
-          <w:color w:val="000000" w:themeColor="text1"/>
-        </w:rPr>
-        <w:t xml:space="preserve"> – </w:t>
-      </w:r>
-      <w:r>
-        <w:rPr>
-          <w:color w:val="000000" w:themeColor="text1"/>
-        </w:rPr>
-        <w:t>масштаб</w:t>
-      </w:r>
-      <w:r>
-        <w:rPr>
-          <w:color w:val="000000" w:themeColor="text1"/>
-        </w:rPr>
-        <w:t xml:space="preserve"> </w:t>
-      </w:r>
-      <w:proofErr w:type="gramStart"/>
-      <w:r>
-        <w:rPr>
-          <w:color w:val="000000" w:themeColor="text1"/>
-        </w:rPr>
-        <w:t>1</w:t>
-      </w:r>
-      <w:proofErr w:type="gramEnd"/>
-      <w:r>
-        <w:rPr>
-          <w:color w:val="000000" w:themeColor="text1"/>
-        </w:rPr>
-        <w:t xml:space="preserve"> </w:t>
-      </w:r>
-      <w:r>
-        <w:rPr>
-          <w:color w:val="000000" w:themeColor="text1"/>
-        </w:rPr>
-        <w:t>к</w:t>
-      </w:r>
-      <w:r>
-        <w:rPr>
-          <w:color w:val="000000" w:themeColor="text1"/>
-        </w:rPr>
-        <w:t xml:space="preserve"> 1 </w:t>
-      </w:r>
-      <w:r>
-        <w:rPr>
-          <w:color w:val="000000" w:themeColor="text1"/>
-        </w:rPr>
-        <w:t>будет</w:t>
-      </w:r>
-      <w:r>
-        <w:rPr>
-          <w:color w:val="000000" w:themeColor="text1"/>
-        </w:rPr>
-        <w:t xml:space="preserve">, </w:t>
-      </w:r>
-      <w:r>
-        <w:rPr>
-          <w:color w:val="000000" w:themeColor="text1"/>
-        </w:rPr>
-        <w:t xml:space="preserve">без зума. </w:t>
-      </w:r>
-    </w:p>
-    <w:p>
-      <w:pPr>
-        <w:ind w:left="708"/>
-      </w:pPr>
-      <w:r>
-        <w:t>Медиа</w:t>
-      </w:r>
-      <w:r>
-        <w:rPr>
-          <w:lang w:val="en-US"/>
-        </w:rPr>
-        <w:t>-</w:t>
-      </w:r>
-      <w:r>
-        <w:t>запросы</w:t>
-      </w:r>
-    </w:p>
-    <w:p>
-      <w:pPr>
-        <w:ind w:left="708"/>
-        <w:rPr>
-          <w:lang w:val="en-US"/>
-        </w:rPr>
-      </w:pPr>
-      <w:proofErr w:type="spellStart"/>
-      <w:r>
-        <w:t>Флексбоксы</w:t>
-      </w:r>
-      <w:proofErr w:type="spellEnd"/>
-      <w:r>
-        <w:t xml:space="preserve"> и </w:t>
-      </w:r>
-      <w:proofErr w:type="spellStart"/>
-      <w:r>
-        <w:t>гриды</w:t>
-      </w:r>
-      <w:proofErr w:type="spellEnd"/>
-    </w:p>
-    <w:p>
-      <w:pPr>
-        <w:rPr>
-          <w:lang w:val="en-US"/>
-        </w:rPr>
-      </w:pPr>
-      <w:r>
-        <w:rPr>
-          <w:lang w:val="en-US"/>
-        </w:rPr>
-        <w:t>• HTML Types of elements positioning: normal, fixed, absolute, relative</w:t>
-      </w:r>
-      <w:r>
-        <w:rPr>
-          <w:lang w:val="en-US"/>
-        </w:rPr>
-        <w:t>, sticky</w:t>
-      </w:r>
-    </w:p>
-    <w:p>
-      <w:pPr>
-        <w:rPr>
-          <w:color w:val="000000" w:themeColor="text1"/>
-          <w:lang w:val="en-US"/>
-        </w:rPr>
-      </w:pPr>
-      <w:r>
-        <w:rPr>
-          <w:color w:val="000000" w:themeColor="text1"/>
-          <w:lang w:val="en-US"/>
-        </w:rPr>
-        <w:t>• CSS syntax and common attributes</w:t>
-      </w:r>
-    </w:p>
-    <w:p>
-      <w:pPr>
-        <w:rPr>
-          <w:color w:val="000000" w:themeColor="text1"/>
-          <w:lang w:val="en-US"/>
-        </w:rPr>
-      </w:pPr>
-      <w:r>
-        <w:rPr>
-          <w:color w:val="000000" w:themeColor="text1"/>
-          <w:lang w:val="en-US"/>
-        </w:rPr>
-        <w:t>• HTML/CSS layout techniques: flexbox vs grid and differences between them</w:t>
-      </w:r>
-    </w:p>
-    <w:p>
-      <w:pPr>
-        <w:ind w:left="708"/>
-        <w:rPr>
-          <w:color w:val="000000" w:themeColor="text1"/>
-        </w:rPr>
-      </w:pPr>
-      <w:r>
-        <w:rPr>
-          <w:color w:val="000000" w:themeColor="text1"/>
-        </w:rPr>
-        <w:t>Макеты Веб-дизайна.</w:t>
-      </w:r>
-      <w:r>
-        <w:rPr>
-          <w:color w:val="000000" w:themeColor="text1"/>
-        </w:rPr>
-        <w:t xml:space="preserve"> </w:t>
-      </w:r>
-      <w:proofErr w:type="spellStart"/>
-      <w:r>
-        <w:rPr>
-          <w:color w:val="000000" w:themeColor="text1"/>
-        </w:rPr>
-        <w:t>Флексбокс</w:t>
-      </w:r>
-      <w:proofErr w:type="spellEnd"/>
-      <w:r>
-        <w:rPr>
-          <w:color w:val="000000" w:themeColor="text1"/>
-        </w:rPr>
-        <w:t xml:space="preserve"> придуман для одномерных макетов, а </w:t>
-      </w:r>
-      <w:proofErr w:type="spellStart"/>
-      <w:r>
-        <w:rPr>
-          <w:color w:val="000000" w:themeColor="text1"/>
-        </w:rPr>
-        <w:t>Грид</w:t>
-      </w:r>
-      <w:proofErr w:type="spellEnd"/>
-      <w:r>
-        <w:rPr>
-          <w:color w:val="000000" w:themeColor="text1"/>
-        </w:rPr>
-        <w:t xml:space="preserve"> – для двухмерных макетов. </w:t>
-      </w:r>
-      <w:proofErr w:type="spellStart"/>
-      <w:r>
-        <w:rPr>
-          <w:color w:val="000000" w:themeColor="text1"/>
-        </w:rPr>
-        <w:t>Флексбокс</w:t>
-      </w:r>
-      <w:proofErr w:type="spellEnd"/>
-      <w:r>
-        <w:rPr>
-          <w:color w:val="000000" w:themeColor="text1"/>
-        </w:rPr>
-        <w:t xml:space="preserve"> делает акцент на содержимом, а </w:t>
-      </w:r>
-      <w:proofErr w:type="spellStart"/>
-      <w:r>
-        <w:rPr>
-          <w:color w:val="000000" w:themeColor="text1"/>
-        </w:rPr>
-        <w:t>грид</w:t>
-      </w:r>
-      <w:proofErr w:type="spellEnd"/>
-      <w:r>
-        <w:rPr>
-          <w:color w:val="000000" w:themeColor="text1"/>
-        </w:rPr>
-        <w:t xml:space="preserve"> – на макете. </w:t>
-      </w:r>
-    </w:p>
-    <w:p>
-      <w:pPr>
-        <w:ind w:left="708"/>
-        <w:rPr>
-          <w:color w:val="000000" w:themeColor="text1"/>
-        </w:rPr>
-      </w:pPr>
-      <w:r>
-        <w:rPr>
-          <w:color w:val="000000" w:themeColor="text1"/>
-        </w:rPr>
-        <w:t xml:space="preserve">Одномерный – может управлять элементами только по горизонтали или только по вертикали. Двухмерный – по вертикали и горизонтали сразу. </w:t>
-      </w:r>
-    </w:p>
-    <w:p>
-      <w:pPr>
-        <w:ind w:left="708"/>
-        <w:rPr>
-          <w:color w:val="000000" w:themeColor="text1"/>
-        </w:rPr>
-      </w:pPr>
-      <w:proofErr w:type="spellStart"/>
-      <w:r>
-        <w:rPr>
-          <w:color w:val="000000" w:themeColor="text1"/>
-        </w:rPr>
-        <w:t>Грид</w:t>
-      </w:r>
-      <w:proofErr w:type="spellEnd"/>
-      <w:r>
-        <w:rPr>
-          <w:color w:val="000000" w:themeColor="text1"/>
-        </w:rPr>
-        <w:t xml:space="preserve"> выравнивает элементы в строках и колонках. </w:t>
-      </w:r>
-    </w:p>
-    <w:p>
-      <w:pPr>
-        <w:ind w:left="708"/>
-        <w:rPr>
-          <w:color w:val="000000" w:themeColor="text1"/>
-        </w:rPr>
-      </w:pPr>
-      <w:proofErr w:type="spellStart"/>
-      <w:r>
-        <w:rPr>
-          <w:color w:val="000000" w:themeColor="text1"/>
-        </w:rPr>
-        <w:t>Флексбокс</w:t>
-      </w:r>
-      <w:proofErr w:type="spellEnd"/>
-      <w:r>
-        <w:rPr>
-          <w:color w:val="000000" w:themeColor="text1"/>
-        </w:rPr>
-        <w:t xml:space="preserve"> </w:t>
-      </w:r>
-    </w:p>
-    <w:p>
-      <w:pPr>
-        <w:rPr>
-          <w:color w:val="000000" w:themeColor="text1"/>
-          <w:lang w:val="en-US"/>
-        </w:rPr>
-      </w:pPr>
-      <w:r>
-        <w:rPr>
-          <w:color w:val="000000" w:themeColor="text1"/>
-          <w:lang w:val="en-US"/>
-        </w:rPr>
-        <w:t xml:space="preserve">• </w:t>
-      </w:r>
-      <w:r>
-        <w:rPr>
-          <w:color w:val="000000" w:themeColor="text1"/>
-          <w:lang w:val="en-US"/>
-        </w:rPr>
-        <w:t>CSS</w:t>
-      </w:r>
-      <w:r>
-        <w:rPr>
-          <w:color w:val="000000" w:themeColor="text1"/>
-          <w:lang w:val="en-US"/>
-        </w:rPr>
-        <w:t xml:space="preserve"> </w:t>
-      </w:r>
-      <w:r>
-        <w:rPr>
-          <w:color w:val="000000" w:themeColor="text1"/>
-          <w:lang w:val="en-US"/>
-        </w:rPr>
-        <w:t>points</w:t>
-      </w:r>
-      <w:r>
-        <w:rPr>
-          <w:color w:val="000000" w:themeColor="text1"/>
-          <w:lang w:val="en-US"/>
-        </w:rPr>
-        <w:t xml:space="preserve">: </w:t>
-      </w:r>
-      <w:r>
-        <w:rPr>
-          <w:color w:val="000000" w:themeColor="text1"/>
-          <w:lang w:val="en-US"/>
-        </w:rPr>
-        <w:t>REM</w:t>
-      </w:r>
-      <w:r>
-        <w:rPr>
-          <w:color w:val="000000" w:themeColor="text1"/>
-          <w:lang w:val="en-US"/>
-        </w:rPr>
-        <w:t xml:space="preserve">, </w:t>
-      </w:r>
-      <w:r>
-        <w:rPr>
-          <w:color w:val="000000" w:themeColor="text1"/>
-          <w:lang w:val="en-US"/>
-        </w:rPr>
-        <w:t>EM</w:t>
-      </w:r>
-      <w:r>
-        <w:rPr>
-          <w:color w:val="000000" w:themeColor="text1"/>
-          <w:lang w:val="en-US"/>
-        </w:rPr>
-        <w:t xml:space="preserve">, </w:t>
-      </w:r>
-      <w:r>
-        <w:rPr>
-          <w:color w:val="000000" w:themeColor="text1"/>
-          <w:lang w:val="en-US"/>
-        </w:rPr>
-        <w:t>PX</w:t>
-      </w:r>
-      <w:r>
-        <w:rPr>
-          <w:color w:val="000000" w:themeColor="text1"/>
-          <w:lang w:val="en-US"/>
-        </w:rPr>
-        <w:t xml:space="preserve">, </w:t>
-      </w:r>
-      <w:r>
-        <w:rPr>
-          <w:color w:val="000000" w:themeColor="text1"/>
-          <w:lang w:val="en-US"/>
-        </w:rPr>
-        <w:t>PT</w:t>
-      </w:r>
-      <w:r>
-        <w:rPr>
-          <w:color w:val="000000" w:themeColor="text1"/>
-          <w:lang w:val="en-US"/>
-        </w:rPr>
-        <w:t xml:space="preserve">, </w:t>
-      </w:r>
-      <w:r>
-        <w:rPr>
-          <w:color w:val="000000" w:themeColor="text1"/>
-          <w:lang w:val="en-US"/>
-        </w:rPr>
-        <w:t>CM</w:t>
-      </w:r>
-      <w:r>
-        <w:rPr>
-          <w:color w:val="000000" w:themeColor="text1"/>
-          <w:lang w:val="en-US"/>
-        </w:rPr>
-        <w:t xml:space="preserve">, </w:t>
-      </w:r>
-      <w:r>
-        <w:rPr>
-          <w:color w:val="000000" w:themeColor="text1"/>
-          <w:lang w:val="en-US"/>
-        </w:rPr>
-        <w:t>IN</w:t>
-      </w:r>
-    </w:p>
-    <w:p>
-      <w:pPr>
-        <w:ind w:left="708"/>
-        <w:rPr>
-          <w:b/>
-          <w:color w:val="000000" w:themeColor="text1"/>
-        </w:rPr>
-      </w:pPr>
-      <w:r>
-        <w:rPr>
-          <w:b/>
-          <w:color w:val="000000" w:themeColor="text1"/>
-        </w:rPr>
-        <w:t>Абсолютные величины – такие размеры, как написано</w:t>
-      </w:r>
-    </w:p>
-    <w:p>
-      <w:pPr>
-        <w:ind w:left="708"/>
-        <w:rPr>
-          <w:color w:val="000000" w:themeColor="text1"/>
-          <w:lang w:val="en-US"/>
-        </w:rPr>
-      </w:pPr>
-      <w:r>
-        <w:rPr>
-          <w:color w:val="000000" w:themeColor="text1"/>
-          <w:lang w:val="en-US"/>
-        </w:rPr>
-        <w:t>1cm – 38px</w:t>
-      </w:r>
-    </w:p>
-    <w:p>
-      <w:pPr>
-        <w:ind w:left="708"/>
-        <w:rPr>
-          <w:color w:val="000000" w:themeColor="text1"/>
-          <w:lang w:val="en-US"/>
-        </w:rPr>
-      </w:pPr>
-      <w:r>
-        <w:rPr>
-          <w:color w:val="000000" w:themeColor="text1"/>
-          <w:lang w:val="en-US"/>
-        </w:rPr>
-        <w:t>1mm – 3.8px</w:t>
-      </w:r>
-    </w:p>
-    <w:p>
-      <w:pPr>
-        <w:ind w:left="708"/>
-        <w:rPr>
-          <w:color w:val="000000" w:themeColor="text1"/>
-          <w:lang w:val="en-US"/>
-        </w:rPr>
-      </w:pPr>
-      <w:r>
-        <w:rPr>
-          <w:color w:val="000000" w:themeColor="text1"/>
-          <w:lang w:val="en-US"/>
-        </w:rPr>
-        <w:t xml:space="preserve">1pt – 4/3 </w:t>
-      </w:r>
-      <w:proofErr w:type="spellStart"/>
-      <w:proofErr w:type="gramStart"/>
-      <w:r>
-        <w:rPr>
-          <w:color w:val="000000" w:themeColor="text1"/>
-          <w:lang w:val="en-US"/>
-        </w:rPr>
-        <w:t>px</w:t>
-      </w:r>
-      <w:proofErr w:type="spellEnd"/>
-      <w:proofErr w:type="gramEnd"/>
-    </w:p>
-    <w:p>
-      <w:pPr>
-        <w:ind w:left="708"/>
-        <w:rPr>
-          <w:color w:val="000000" w:themeColor="text1"/>
-        </w:rPr>
-      </w:pPr>
-      <w:r>
-        <w:rPr>
-          <w:color w:val="000000" w:themeColor="text1"/>
-        </w:rPr>
-        <w:t>1</w:t>
-      </w:r>
-      <w:proofErr w:type="spellStart"/>
-      <w:r>
-        <w:rPr>
-          <w:color w:val="000000" w:themeColor="text1"/>
-          <w:lang w:val="en-US"/>
-        </w:rPr>
-        <w:t>px</w:t>
-      </w:r>
-      <w:proofErr w:type="spellEnd"/>
-      <w:r>
-        <w:rPr>
-          <w:color w:val="000000" w:themeColor="text1"/>
-        </w:rPr>
-        <w:t xml:space="preserve"> – точное </w:t>
-      </w:r>
-      <w:r>
-        <w:rPr>
-          <w:color w:val="000000" w:themeColor="text1"/>
-        </w:rPr>
-        <w:t>и конкретное задание размеров</w:t>
-      </w:r>
-    </w:p>
-    <w:p>
-      <w:pPr>
-        <w:ind w:left="708"/>
-        <w:rPr>
-          <w:color w:val="000000" w:themeColor="text1"/>
-          <w:lang w:val="en-US"/>
-        </w:rPr>
-      </w:pPr>
-      <w:r>
-        <w:rPr>
-          <w:color w:val="000000" w:themeColor="text1"/>
-          <w:lang w:val="de-DE"/>
-        </w:rPr>
-        <w:t>1in – 96</w:t>
-      </w:r>
-      <w:proofErr w:type="spellStart"/>
-      <w:r>
-        <w:rPr>
-          <w:color w:val="000000" w:themeColor="text1"/>
-          <w:lang w:val="en-US"/>
-        </w:rPr>
-        <w:t>px</w:t>
-      </w:r>
-      <w:proofErr w:type="spellEnd"/>
-    </w:p>
-    <w:p>
-      <w:pPr>
-        <w:ind w:left="708"/>
-        <w:rPr>
-          <w:b/>
-          <w:color w:val="000000" w:themeColor="text1"/>
-          <w:lang w:val="en-US"/>
-        </w:rPr>
-      </w:pPr>
-      <w:r>
-        <w:rPr>
-          <w:b/>
-          <w:color w:val="000000" w:themeColor="text1"/>
-        </w:rPr>
-        <w:t>Относительные – зависят от чего-то</w:t>
-      </w:r>
-    </w:p>
-    <w:p>
-      <w:pPr>
-        <w:ind w:left="708"/>
-        <w:rPr>
-          <w:color w:val="000000" w:themeColor="text1"/>
-          <w:lang w:val="en-US"/>
-        </w:rPr>
-      </w:pPr>
-      <w:r>
-        <w:rPr>
-          <w:color w:val="000000" w:themeColor="text1"/>
-          <w:lang w:val="en-US"/>
-        </w:rPr>
-        <w:t>1</w:t>
-      </w:r>
-      <w:r>
-        <w:rPr>
-          <w:color w:val="000000" w:themeColor="text1"/>
-          <w:lang w:val="en-US"/>
-        </w:rPr>
-        <w:t>rem</w:t>
-      </w:r>
-      <w:r>
-        <w:rPr>
-          <w:color w:val="000000" w:themeColor="text1"/>
-          <w:lang w:val="en-US"/>
-        </w:rPr>
-        <w:t xml:space="preserve"> – </w:t>
-      </w:r>
-      <w:r>
-        <w:rPr>
-          <w:color w:val="000000" w:themeColor="text1"/>
-        </w:rPr>
         <w:t>относительно</w:t>
       </w:r>
       <w:r>
@@ -943,7 +902,6 @@
         </w:rPr>
         <w:t xml:space="preserve"> </w:t>
       </w:r>
-      <w:proofErr w:type="gramStart"/>
       <w:r>
         <w:rPr>
           <w:color w:val="000000" w:themeColor="text1"/>
@@ -958,7 +916,6 @@
         </w:rPr>
         <w:t>{</w:t>
       </w:r>
-      <w:proofErr w:type="gramEnd"/>
       <w:r>
         <w:rPr>
           <w:color w:val="000000" w:themeColor="text1"/>
@@ -1201,7 +1158,6 @@
         </w:rPr>
       </w:pPr>
       <w:proofErr w:type="spellStart"/>
-      <w:proofErr w:type="gramStart"/>
       <w:r>
         <w:rPr>
           <w:color w:val="000000" w:themeColor="text1"/>
@@ -1217,7 +1173,6 @@
         <w:t>,</w:t>
       </w:r>
       <w:proofErr w:type="spellStart"/>
-      <w:proofErr w:type="gramEnd"/>
       <w:r>
         <w:rPr>
           <w:color w:val="000000" w:themeColor="text1"/>
@@ -1622,7 +1577,6 @@
         <w:t xml:space="preserve">); остальные скрипты не ждут </w:t>
       </w:r>
       <w:proofErr w:type="spellStart"/>
-      <w:proofErr w:type="gramStart"/>
       <w:r>
         <w:rPr>
           <w:color w:val="000000" w:themeColor="text1"/>
@@ -1631,7 +1585,6 @@
         <w:t>async</w:t>
       </w:r>
       <w:proofErr w:type="spellEnd"/>
-      <w:proofErr w:type="gramEnd"/>
       <w:r>
         <w:rPr>
           <w:color w:val="000000" w:themeColor="text1"/>
@@ -1657,23 +1610,7 @@
           <w:color w:val="000000" w:themeColor="text1"/>
           <w:lang w:val="en-US"/>
         </w:rPr>
-        <w:t xml:space="preserve">• Interaction with user components and event </w:t>
-      </w:r>
-      <w:proofErr w:type="gramStart"/>
-      <w:r>
-        <w:rPr>
-          <w:color w:val="000000" w:themeColor="text1"/>
-          <w:lang w:val="en-US"/>
-        </w:rPr>
-        <w:t>listeners</w:t>
-      </w:r>
-      <w:proofErr w:type="gramEnd"/>
-      <w:r>
-        <w:rPr>
-          <w:color w:val="000000" w:themeColor="text1"/>
-          <w:lang w:val="en-US"/>
-        </w:rPr>
-        <w:t xml:space="preserve"> implementation</w:t>
+        <w:t>• Interaction with user components and event listeners implementation</w:t>
       </w:r>
     </w:p>
     <w:p>
@@ -1915,17 +1852,8 @@
           <w:color w:val="000000" w:themeColor="text1"/>
           <w:lang w:val="en-US"/>
         </w:rPr>
-        <w:t xml:space="preserve">What is CVS and CVS </w:t>
-      </w:r>
-      <w:proofErr w:type="gramStart"/>
-      <w:r>
-        <w:rPr>
-          <w:color w:val="000000" w:themeColor="text1"/>
-          <w:lang w:val="en-US"/>
-        </w:rPr>
-        <w:t>revision</w:t>
-      </w:r>
-      <w:proofErr w:type="gramEnd"/>
+        <w:t>What is CVS and CVS revision</w:t>
+      </w:r>
     </w:p>
     <w:p>
       <w:pPr>
@@ -2024,8 +1952,6 @@
         </w:rPr>
         <w:t>начинается с 1.1 и идет дальше – первая 1 никогда не будет двойкой, будет такое 1.123</w:t>
       </w:r>
-      <w:bookmarkStart w:id="0" w:name="_GoBack"/>
-      <w:bookmarkEnd w:id="0"/>
       <w:r>
         <w:rPr>
           <w:color w:val="000000"/>
@@ -2039,13 +1965,13 @@
     <w:p>
       <w:pPr>
         <w:rPr>
-          <w:color w:val="FF0000"/>
-          <w:lang w:val="en-US"/>
-        </w:rPr>
-      </w:pPr>
-      <w:r>
-        <w:rPr>
-          <w:color w:val="FF0000"/>
+          <w:color w:val="000000" w:themeColor="text1"/>
+          <w:lang w:val="en-US"/>
+        </w:rPr>
+      </w:pPr>
+      <w:r>
+        <w:rPr>
+          <w:color w:val="000000" w:themeColor="text1"/>
           <w:lang w:val="en-US"/>
         </w:rPr>
         <w:lastRenderedPageBreak/>
@@ -2054,9 +1980,549 @@
       <w:proofErr w:type="spellStart"/>
       <w:r>
         <w:rPr>
+          <w:color w:val="000000" w:themeColor="text1"/>
+          <w:lang w:val="en-US"/>
+        </w:rPr>
+        <w:t>Git</w:t>
+      </w:r>
+      <w:proofErr w:type="spellEnd"/>
+      <w:r>
+        <w:rPr>
+          <w:color w:val="000000" w:themeColor="text1"/>
+          <w:lang w:val="en-US"/>
+        </w:rPr>
+        <w:t xml:space="preserve"> commands: Add, Remove, Rename, Commit, Amend, Cherry-pick and Revert</w:t>
+      </w:r>
+    </w:p>
+    <w:p>
+      <w:pPr>
+        <w:rPr>
+          <w:color w:val="000000" w:themeColor="text1"/>
+        </w:rPr>
+      </w:pPr>
+      <w:proofErr w:type="spellStart"/>
+      <w:r>
+        <w:rPr>
+          <w:color w:val="000000" w:themeColor="text1"/>
+          <w:lang w:val="en-US"/>
+        </w:rPr>
+        <w:t>git</w:t>
+      </w:r>
+      <w:proofErr w:type="spellEnd"/>
+      <w:r>
+        <w:rPr>
+          <w:color w:val="000000" w:themeColor="text1"/>
+        </w:rPr>
+        <w:t xml:space="preserve"> </w:t>
+      </w:r>
+      <w:r>
+        <w:rPr>
+          <w:color w:val="000000" w:themeColor="text1"/>
+          <w:lang w:val="en-US"/>
+        </w:rPr>
+        <w:t>add</w:t>
+      </w:r>
+      <w:r>
+        <w:rPr>
+          <w:color w:val="000000" w:themeColor="text1"/>
+        </w:rPr>
+        <w:t xml:space="preserve"> – </w:t>
+      </w:r>
+      <w:r>
+        <w:rPr>
+          <w:color w:val="000000" w:themeColor="text1"/>
+        </w:rPr>
+        <w:t>добавляет содержимое рабочего каталога в индекс (</w:t>
+      </w:r>
+      <w:r>
+        <w:rPr>
+          <w:color w:val="000000" w:themeColor="text1"/>
+          <w:lang w:val="en-US"/>
+        </w:rPr>
+        <w:t>staging</w:t>
+      </w:r>
+      <w:r>
+        <w:rPr>
+          <w:color w:val="000000" w:themeColor="text1"/>
+        </w:rPr>
+        <w:t xml:space="preserve"> </w:t>
+      </w:r>
+      <w:r>
+        <w:rPr>
+          <w:color w:val="000000" w:themeColor="text1"/>
+          <w:lang w:val="en-US"/>
+        </w:rPr>
+        <w:t>area</w:t>
+      </w:r>
+      <w:r>
+        <w:rPr>
+          <w:color w:val="000000" w:themeColor="text1"/>
+        </w:rPr>
+        <w:t>)</w:t>
+      </w:r>
+      <w:r>
+        <w:rPr>
+          <w:color w:val="000000" w:themeColor="text1"/>
+        </w:rPr>
+        <w:t xml:space="preserve"> </w:t>
+      </w:r>
+      <w:r>
+        <w:rPr>
+          <w:color w:val="000000" w:themeColor="text1"/>
+        </w:rPr>
+        <w:t xml:space="preserve">для последующего </w:t>
+      </w:r>
+      <w:proofErr w:type="spellStart"/>
+      <w:r>
+        <w:rPr>
+          <w:color w:val="000000" w:themeColor="text1"/>
+        </w:rPr>
+        <w:t>коммита</w:t>
+      </w:r>
+      <w:proofErr w:type="spellEnd"/>
+      <w:r>
+        <w:rPr>
+          <w:color w:val="000000" w:themeColor="text1"/>
+        </w:rPr>
+        <w:t xml:space="preserve">. Гит </w:t>
+      </w:r>
+      <w:proofErr w:type="spellStart"/>
+      <w:r>
+        <w:rPr>
+          <w:color w:val="000000" w:themeColor="text1"/>
+        </w:rPr>
+        <w:t>коммит</w:t>
+      </w:r>
+      <w:proofErr w:type="spellEnd"/>
+      <w:r>
+        <w:rPr>
+          <w:color w:val="000000" w:themeColor="text1"/>
+        </w:rPr>
+        <w:t xml:space="preserve"> использует только этот индекс, поэтому я могу использовать гит </w:t>
+      </w:r>
+      <w:proofErr w:type="spellStart"/>
+      <w:r>
+        <w:rPr>
+          <w:color w:val="000000" w:themeColor="text1"/>
+        </w:rPr>
+        <w:t>адд</w:t>
+      </w:r>
+      <w:proofErr w:type="spellEnd"/>
+      <w:r>
+        <w:rPr>
+          <w:color w:val="000000" w:themeColor="text1"/>
+        </w:rPr>
+        <w:t xml:space="preserve"> для сборки </w:t>
+      </w:r>
+      <w:proofErr w:type="spellStart"/>
+      <w:r>
+        <w:rPr>
+          <w:color w:val="000000" w:themeColor="text1"/>
+        </w:rPr>
+        <w:t>слепкс</w:t>
+      </w:r>
+      <w:proofErr w:type="spellEnd"/>
+      <w:r>
+        <w:rPr>
+          <w:color w:val="000000" w:themeColor="text1"/>
+        </w:rPr>
+        <w:t xml:space="preserve"> моего след </w:t>
+      </w:r>
+      <w:proofErr w:type="spellStart"/>
+      <w:r>
+        <w:rPr>
+          <w:color w:val="000000" w:themeColor="text1"/>
+        </w:rPr>
+        <w:t>коммита</w:t>
+      </w:r>
+      <w:proofErr w:type="spellEnd"/>
+      <w:r>
+        <w:rPr>
+          <w:color w:val="000000" w:themeColor="text1"/>
+        </w:rPr>
+        <w:t xml:space="preserve">. </w:t>
+      </w:r>
+    </w:p>
+    <w:p>
+      <w:pPr>
+        <w:rPr>
+          <w:color w:val="000000" w:themeColor="text1"/>
+        </w:rPr>
+      </w:pPr>
+      <w:proofErr w:type="spellStart"/>
+      <w:r>
+        <w:rPr>
+          <w:color w:val="000000" w:themeColor="text1"/>
+          <w:lang w:val="en-US"/>
+        </w:rPr>
+        <w:t>git</w:t>
+      </w:r>
+      <w:proofErr w:type="spellEnd"/>
+      <w:r>
+        <w:rPr>
+          <w:color w:val="000000" w:themeColor="text1"/>
+        </w:rPr>
+        <w:t xml:space="preserve"> </w:t>
+      </w:r>
+      <w:r>
+        <w:rPr>
+          <w:color w:val="000000" w:themeColor="text1"/>
+          <w:lang w:val="en-US"/>
+        </w:rPr>
+        <w:t>commit</w:t>
+      </w:r>
+      <w:r>
+        <w:rPr>
+          <w:color w:val="000000" w:themeColor="text1"/>
+        </w:rPr>
+        <w:t xml:space="preserve"> – </w:t>
+      </w:r>
+      <w:r>
+        <w:rPr>
+          <w:color w:val="000000" w:themeColor="text1"/>
+        </w:rPr>
+        <w:t xml:space="preserve">берет все данные из индекса, куда я их добавил через гит </w:t>
+      </w:r>
+      <w:proofErr w:type="spellStart"/>
+      <w:r>
+        <w:rPr>
+          <w:color w:val="000000" w:themeColor="text1"/>
+        </w:rPr>
+        <w:t>адд</w:t>
+      </w:r>
+      <w:proofErr w:type="spellEnd"/>
+      <w:r>
+        <w:rPr>
+          <w:color w:val="000000" w:themeColor="text1"/>
+        </w:rPr>
+        <w:t xml:space="preserve">, и сохраняет их слепок во внутренней базе данных, а затем сдвигает указатель текущей ветки на этот слепок. </w:t>
+      </w:r>
+    </w:p>
+    <w:p>
+      <w:pPr>
+        <w:rPr>
+          <w:color w:val="000000" w:themeColor="text1"/>
+        </w:rPr>
+      </w:pPr>
+      <w:proofErr w:type="spellStart"/>
+      <w:r>
+        <w:rPr>
+          <w:color w:val="000000" w:themeColor="text1"/>
+          <w:lang w:val="en-US"/>
+        </w:rPr>
+        <w:t>git</w:t>
+      </w:r>
+      <w:proofErr w:type="spellEnd"/>
+      <w:r>
+        <w:rPr>
+          <w:color w:val="000000" w:themeColor="text1"/>
+        </w:rPr>
+        <w:t xml:space="preserve"> </w:t>
+      </w:r>
+      <w:r>
+        <w:rPr>
+          <w:color w:val="000000" w:themeColor="text1"/>
+          <w:lang w:val="en-US"/>
+        </w:rPr>
+        <w:t>rename</w:t>
+      </w:r>
+      <w:r>
+        <w:rPr>
+          <w:color w:val="000000" w:themeColor="text1"/>
+        </w:rPr>
+        <w:t xml:space="preserve"> (</w:t>
+      </w:r>
+      <w:proofErr w:type="spellStart"/>
+      <w:r>
+        <w:rPr>
+          <w:color w:val="000000" w:themeColor="text1"/>
+          <w:lang w:val="en-US"/>
+        </w:rPr>
+        <w:t>git</w:t>
+      </w:r>
+      <w:proofErr w:type="spellEnd"/>
+      <w:r>
+        <w:rPr>
+          <w:color w:val="000000" w:themeColor="text1"/>
+        </w:rPr>
+        <w:t xml:space="preserve"> </w:t>
+      </w:r>
+      <w:r>
+        <w:rPr>
+          <w:color w:val="000000" w:themeColor="text1"/>
+          <w:lang w:val="en-US"/>
+        </w:rPr>
+        <w:t>mv</w:t>
+      </w:r>
+      <w:r>
+        <w:rPr>
+          <w:color w:val="000000" w:themeColor="text1"/>
+        </w:rPr>
+        <w:t xml:space="preserve">) – </w:t>
+      </w:r>
+      <w:proofErr w:type="spellStart"/>
+      <w:r>
+        <w:rPr>
+          <w:color w:val="000000" w:themeColor="text1"/>
+          <w:lang w:val="en-US"/>
+        </w:rPr>
+        <w:t>git</w:t>
+      </w:r>
+      <w:proofErr w:type="spellEnd"/>
+      <w:r>
+        <w:rPr>
+          <w:color w:val="000000" w:themeColor="text1"/>
+        </w:rPr>
+        <w:t xml:space="preserve"> </w:t>
+      </w:r>
+      <w:r>
+        <w:rPr>
+          <w:color w:val="000000" w:themeColor="text1"/>
+          <w:lang w:val="en-US"/>
+        </w:rPr>
+        <w:t>mv</w:t>
+      </w:r>
+      <w:r>
+        <w:rPr>
+          <w:color w:val="000000" w:themeColor="text1"/>
+        </w:rPr>
+        <w:t xml:space="preserve"> </w:t>
+      </w:r>
+      <w:r>
+        <w:rPr>
+          <w:color w:val="000000" w:themeColor="text1"/>
+          <w:lang w:val="en-US"/>
+        </w:rPr>
+        <w:t>old</w:t>
+      </w:r>
+      <w:r>
+        <w:rPr>
+          <w:color w:val="000000" w:themeColor="text1"/>
+        </w:rPr>
+        <w:t>.</w:t>
+      </w:r>
+      <w:r>
+        <w:rPr>
+          <w:color w:val="000000" w:themeColor="text1"/>
+          <w:lang w:val="en-US"/>
+        </w:rPr>
+        <w:t>txt</w:t>
+      </w:r>
+      <w:r>
+        <w:rPr>
+          <w:color w:val="000000" w:themeColor="text1"/>
+        </w:rPr>
+        <w:t xml:space="preserve"> </w:t>
+      </w:r>
+      <w:r>
+        <w:rPr>
+          <w:color w:val="000000" w:themeColor="text1"/>
+          <w:lang w:val="en-US"/>
+        </w:rPr>
+        <w:t>new</w:t>
+      </w:r>
+      <w:r>
+        <w:rPr>
+          <w:color w:val="000000" w:themeColor="text1"/>
+        </w:rPr>
+        <w:t>.</w:t>
+      </w:r>
+      <w:r>
+        <w:rPr>
+          <w:color w:val="000000" w:themeColor="text1"/>
+          <w:lang w:val="en-US"/>
+        </w:rPr>
+        <w:t>text</w:t>
+      </w:r>
+      <w:r>
+        <w:rPr>
+          <w:color w:val="000000" w:themeColor="text1"/>
+        </w:rPr>
+        <w:t xml:space="preserve">. </w:t>
+      </w:r>
+      <w:r>
+        <w:rPr>
+          <w:color w:val="000000" w:themeColor="text1"/>
+        </w:rPr>
+        <w:t>После</w:t>
+      </w:r>
+      <w:r>
+        <w:rPr>
+          <w:color w:val="000000" w:themeColor="text1"/>
+        </w:rPr>
+        <w:t xml:space="preserve"> </w:t>
+      </w:r>
+      <w:r>
+        <w:rPr>
+          <w:color w:val="000000" w:themeColor="text1"/>
+        </w:rPr>
+        <w:t>чего</w:t>
+      </w:r>
+      <w:r>
+        <w:rPr>
+          <w:color w:val="000000" w:themeColor="text1"/>
+        </w:rPr>
+        <w:t xml:space="preserve"> </w:t>
+      </w:r>
+      <w:r>
+        <w:rPr>
+          <w:color w:val="000000" w:themeColor="text1"/>
+        </w:rPr>
+        <w:t>надо</w:t>
+      </w:r>
+      <w:r>
+        <w:rPr>
+          <w:color w:val="000000" w:themeColor="text1"/>
+        </w:rPr>
+        <w:t xml:space="preserve"> </w:t>
+      </w:r>
+      <w:r>
+        <w:rPr>
+          <w:color w:val="000000" w:themeColor="text1"/>
+        </w:rPr>
+        <w:t>сделать</w:t>
+      </w:r>
+      <w:r>
+        <w:rPr>
+          <w:color w:val="000000" w:themeColor="text1"/>
+        </w:rPr>
+        <w:t xml:space="preserve"> </w:t>
+      </w:r>
+      <w:proofErr w:type="spellStart"/>
+      <w:r>
+        <w:rPr>
+          <w:color w:val="000000" w:themeColor="text1"/>
+        </w:rPr>
+        <w:t>коммит</w:t>
+      </w:r>
+      <w:proofErr w:type="spellEnd"/>
+      <w:r>
+        <w:rPr>
+          <w:color w:val="000000" w:themeColor="text1"/>
+        </w:rPr>
+        <w:t xml:space="preserve">, </w:t>
+      </w:r>
+      <w:r>
+        <w:rPr>
+          <w:color w:val="000000" w:themeColor="text1"/>
+        </w:rPr>
+        <w:t>так как я сохранил в рабочем каталоге</w:t>
+      </w:r>
+    </w:p>
+    <w:p>
+      <w:pPr>
+        <w:rPr>
+          <w:color w:val="000000" w:themeColor="text1"/>
+        </w:rPr>
+      </w:pPr>
+      <w:proofErr w:type="spellStart"/>
+      <w:r>
+        <w:rPr>
+          <w:color w:val="000000" w:themeColor="text1"/>
+          <w:lang w:val="en-US"/>
+        </w:rPr>
+        <w:t>git</w:t>
+      </w:r>
+      <w:proofErr w:type="spellEnd"/>
+      <w:r>
+        <w:rPr>
+          <w:color w:val="000000" w:themeColor="text1"/>
+        </w:rPr>
+        <w:t xml:space="preserve"> </w:t>
+      </w:r>
+      <w:r>
+        <w:rPr>
+          <w:color w:val="000000" w:themeColor="text1"/>
+          <w:lang w:val="en-US"/>
+        </w:rPr>
+        <w:t>status</w:t>
+      </w:r>
+      <w:r>
+        <w:rPr>
+          <w:color w:val="000000" w:themeColor="text1"/>
+        </w:rPr>
+        <w:t xml:space="preserve"> – </w:t>
+      </w:r>
+      <w:r>
+        <w:rPr>
+          <w:color w:val="000000" w:themeColor="text1"/>
+        </w:rPr>
+        <w:t xml:space="preserve">показывает состояние файлов в рабочем каталоге и индексе: какие файлы изменены, но не добавлены в индекс; какие ожидают </w:t>
+      </w:r>
+      <w:proofErr w:type="spellStart"/>
+      <w:r>
+        <w:rPr>
+          <w:color w:val="000000" w:themeColor="text1"/>
+        </w:rPr>
+        <w:t>коммита</w:t>
+      </w:r>
+      <w:proofErr w:type="spellEnd"/>
+      <w:r>
+        <w:rPr>
+          <w:color w:val="000000" w:themeColor="text1"/>
+        </w:rPr>
+        <w:t xml:space="preserve"> в индексе. </w:t>
+      </w:r>
+      <w:r>
+        <w:rPr>
+          <w:color w:val="000000" w:themeColor="text1"/>
+        </w:rPr>
+        <w:t xml:space="preserve">Так же показываются подсказки о том, как изменить состояние файлов. </w:t>
+      </w:r>
+      <w:bookmarkStart w:id="0" w:name="_GoBack"/>
+      <w:bookmarkEnd w:id="0"/>
+    </w:p>
+    <w:p>
+      <w:pPr>
+        <w:rPr>
           <w:color w:val="FF0000"/>
           <w:lang w:val="en-US"/>
         </w:rPr>
+      </w:pPr>
+      <w:r>
+        <w:rPr>
+          <w:color w:val="FF0000"/>
+          <w:lang w:val="en-US"/>
+        </w:rPr>
+        <w:t xml:space="preserve">• GIT: local repository vs remote repository and </w:t>
+      </w:r>
+      <w:proofErr w:type="spellStart"/>
+      <w:r>
+        <w:rPr>
+          <w:color w:val="FF0000"/>
+          <w:lang w:val="en-US"/>
+        </w:rPr>
+        <w:t>git</w:t>
+      </w:r>
+      <w:proofErr w:type="spellEnd"/>
+      <w:r>
+        <w:rPr>
+          <w:color w:val="FF0000"/>
+          <w:lang w:val="en-US"/>
+        </w:rPr>
+        <w:t xml:space="preserve"> branches</w:t>
+      </w:r>
+    </w:p>
+    <w:p>
+      <w:pPr>
+        <w:rPr>
+          <w:color w:val="FF0000"/>
+          <w:lang w:val="en-US"/>
+        </w:rPr>
+      </w:pPr>
+      <w:r>
+        <w:rPr>
+          <w:color w:val="FF0000"/>
+          <w:lang w:val="en-US"/>
+        </w:rPr>
+        <w:t xml:space="preserve">• </w:t>
+      </w:r>
+      <w:proofErr w:type="spellStart"/>
+      <w:r>
+        <w:rPr>
+          <w:color w:val="FF0000"/>
+          <w:lang w:val="en-US"/>
+        </w:rPr>
         <w:t>Git</w:t>
       </w:r>
       <w:proofErr w:type="spellEnd"/>
@@ -2065,111 +2531,24 @@
           <w:color w:val="FF0000"/>
           <w:lang w:val="en-US"/>
         </w:rPr>
-        <w:t xml:space="preserve"> commands: Add, Remove, Rename, </w:t>
-      </w:r>
-      <w:proofErr w:type="gramStart"/>
+        <w:t xml:space="preserve"> commands to operate local/remote repos: </w:t>
+      </w:r>
+      <w:proofErr w:type="spellStart"/>
       <w:r>
         <w:rPr>
           <w:color w:val="FF0000"/>
           <w:lang w:val="en-US"/>
         </w:rPr>
-        <w:t>Commit</w:t>
-      </w:r>
-      <w:proofErr w:type="gramEnd"/>
+        <w:t>Init</w:t>
+      </w:r>
+      <w:proofErr w:type="spellEnd"/>
       <w:r>
         <w:rPr>
           <w:color w:val="FF0000"/>
           <w:lang w:val="en-US"/>
         </w:rPr>
-        <w:t>, Amend, Cherry-pick and Revert</w:t>
-      </w:r>
-    </w:p>
-    <w:p>
-      <w:pPr>
-        <w:rPr>
-          <w:color w:val="FF0000"/>
-          <w:lang w:val="en-US"/>
-        </w:rPr>
-      </w:pPr>
-      <w:r>
-        <w:rPr>
-          <w:color w:val="FF0000"/>
-          <w:lang w:val="en-US"/>
-        </w:rPr>
-        <w:t xml:space="preserve">• GIT: local repository vs remote repository and </w:t>
-      </w:r>
-      <w:proofErr w:type="spellStart"/>
-      <w:r>
-        <w:rPr>
-          <w:color w:val="FF0000"/>
-          <w:lang w:val="en-US"/>
-        </w:rPr>
-        <w:t>git</w:t>
-      </w:r>
-      <w:proofErr w:type="spellEnd"/>
-      <w:r>
-        <w:rPr>
-          <w:color w:val="FF0000"/>
-          <w:lang w:val="en-US"/>
-        </w:rPr>
-        <w:t xml:space="preserve"> branches</w:t>
-      </w:r>
-    </w:p>
-    <w:p>
-      <w:pPr>
-        <w:rPr>
-          <w:color w:val="FF0000"/>
-          <w:lang w:val="en-US"/>
-        </w:rPr>
-      </w:pPr>
-      <w:r>
-        <w:rPr>
-          <w:color w:val="FF0000"/>
-          <w:lang w:val="en-US"/>
-        </w:rPr>
-        <w:t xml:space="preserve">• </w:t>
-      </w:r>
-      <w:proofErr w:type="spellStart"/>
-      <w:r>
-        <w:rPr>
-          <w:color w:val="FF0000"/>
-          <w:lang w:val="en-US"/>
-        </w:rPr>
-        <w:t>Git</w:t>
-      </w:r>
-      <w:proofErr w:type="spellEnd"/>
-      <w:r>
-        <w:rPr>
-          <w:color w:val="FF0000"/>
-          <w:lang w:val="en-US"/>
-        </w:rPr>
-        <w:t xml:space="preserve"> commands to operate local/remote repos: </w:t>
-      </w:r>
-      <w:proofErr w:type="spellStart"/>
-      <w:r>
-        <w:rPr>
-          <w:color w:val="FF0000"/>
-          <w:lang w:val="en-US"/>
-        </w:rPr>
-        <w:t>Init</w:t>
-      </w:r>
-      <w:proofErr w:type="spellEnd"/>
-      <w:r>
-        <w:rPr>
-          <w:color w:val="FF0000"/>
-          <w:lang w:val="en-US"/>
-        </w:rPr>
-        <w:t xml:space="preserve">, Fetch, Push, </w:t>
-      </w:r>
-      <w:proofErr w:type="gramStart"/>
-      <w:r>
-        <w:rPr>
-          <w:color w:val="FF0000"/>
-          <w:lang w:val="en-US"/>
-        </w:rPr>
-        <w:t>Remote</w:t>
-      </w:r>
-      <w:proofErr w:type="gramEnd"/>
+        <w:t>, Fetch, Push, Remote</w:t>
+      </w:r>
     </w:p>
     <w:p>
       <w:pPr>

</xml_diff>